<commit_message>
second editing by Zaki Eboo
</commit_message>
<xml_diff>
--- a/Graduation message.docx
+++ b/Graduation message.docx
@@ -48,7 +48,7 @@
                     </pic:cNvPicPr>
                   </pic:nvPicPr>
                   <pic:blipFill>
-                    <a:blip r:embed="rId4">
+                    <a:blip r:embed="rId5">
                       <a:extLst>
                         <a:ext uri="{28A0092B-C50C-407E-A947-70E740481C1C}">
                           <a14:useLocalDpi xmlns:a14="http://schemas.microsoft.com/office/drawing/2010/main" val="0"/>
@@ -115,7 +115,7 @@
                     </pic:cNvPicPr>
                   </pic:nvPicPr>
                   <pic:blipFill>
-                    <a:blip r:embed="rId5" cstate="print">
+                    <a:blip r:embed="rId6" cstate="print">
                       <a:extLst>
                         <a:ext uri="{28A0092B-C50C-407E-A947-70E740481C1C}">
                           <a14:useLocalDpi xmlns:a14="http://schemas.microsoft.com/office/drawing/2010/main" val="0"/>
@@ -179,7 +179,7 @@
                     </pic:cNvPicPr>
                   </pic:nvPicPr>
                   <pic:blipFill>
-                    <a:blip r:embed="rId6" cstate="print">
+                    <a:blip r:embed="rId7" cstate="print">
                       <a:extLst>
                         <a:ext uri="{28A0092B-C50C-407E-A947-70E740481C1C}">
                           <a14:useLocalDpi xmlns:a14="http://schemas.microsoft.com/office/drawing/2010/main" val="0"/>
@@ -375,253 +375,375 @@
           <w:rFonts w:ascii="Calibri" w:eastAsia="Calibri" w:hAnsi="Calibri" w:cs="Diwani Letter"/>
           <w:b/>
           <w:bCs/>
-          <w:sz w:val="36"/>
-          <w:szCs w:val="36"/>
-          <w:lang w:bidi="ar-EG"/>
-        </w:rPr>
-      </w:pPr>
-      <w:r>
-        <w:rPr>
-          <w:rFonts w:ascii="Calibri" w:eastAsia="Calibri" w:hAnsi="Calibri" w:cs="Diwani Letter"/>
-          <w:b/>
-          <w:bCs/>
-          <w:sz w:val="36"/>
-          <w:szCs w:val="36"/>
-          <w:lang w:bidi="ar-EG"/>
-        </w:rPr>
-        <w:t>Graduation Project</w:t>
-      </w:r>
-      <w:r>
-        <w:rPr>
-          <w:rFonts w:ascii="Calibri" w:eastAsia="Calibri" w:hAnsi="Calibri" w:cs="Diwani Letter"/>
-          <w:b/>
-          <w:bCs/>
-          <w:sz w:val="36"/>
-          <w:szCs w:val="36"/>
-          <w:lang w:bidi="ar-EG"/>
-        </w:rPr>
-        <w:t xml:space="preserve"> </w:t>
-      </w:r>
-      <w:r>
-        <w:rPr>
-          <w:rFonts w:ascii="Calibri" w:eastAsia="Calibri" w:hAnsi="Calibri" w:cs="Diwani Letter"/>
-          <w:b/>
-          <w:bCs/>
-          <w:sz w:val="36"/>
-          <w:szCs w:val="36"/>
-          <w:lang w:bidi="ar-EG"/>
-        </w:rPr>
-        <w:t>Student's names</w:t>
-      </w:r>
-    </w:p>
-    <w:p>
-      <w:pPr>
+          <w:sz w:val="44"/>
+          <w:szCs w:val="44"/>
+          <w:lang w:bidi="ar-EG"/>
+        </w:rPr>
+      </w:pPr>
+      <w:r>
+        <w:rPr>
+          <w:rFonts w:ascii="Calibri" w:eastAsia="Calibri" w:hAnsi="Calibri" w:cs="Diwani Letter"/>
+          <w:b/>
+          <w:bCs/>
+          <w:sz w:val="44"/>
+          <w:szCs w:val="44"/>
+          <w:lang w:bidi="ar-EG"/>
+        </w:rPr>
+        <w:t>Graduation Project Student's names</w:t>
+      </w:r>
+    </w:p>
+    <w:p>
+      <w:pPr>
+        <w:bidi/>
         <w:spacing w:after="160" w:line="254" w:lineRule="auto"/>
         <w:jc w:val="center"/>
         <w:rPr>
           <w:rFonts w:ascii="Calibri" w:eastAsia="Calibri" w:hAnsi="Calibri" w:cs="Diwani Letter"/>
           <w:b/>
           <w:bCs/>
-          <w:sz w:val="36"/>
-          <w:szCs w:val="36"/>
-          <w:lang w:bidi="ar-EG"/>
-        </w:rPr>
-      </w:pPr>
+          <w:sz w:val="44"/>
+          <w:szCs w:val="44"/>
+          <w:lang w:bidi="ar-EG"/>
+        </w:rPr>
+      </w:pPr>
+    </w:p>
+    <w:p>
+      <w:pPr>
+        <w:pStyle w:val="ListParagraph"/>
+        <w:numPr>
+          <w:ilvl w:val="0"/>
+          <w:numId w:val="2"/>
+        </w:numPr>
+        <w:spacing w:after="160" w:line="254" w:lineRule="auto"/>
+        <w:rPr>
+          <w:rFonts w:ascii="Calibri" w:eastAsia="Calibri" w:hAnsi="Calibri" w:cs="Diwani Letter"/>
+          <w:b/>
+          <w:bCs/>
+          <w:sz w:val="36"/>
+          <w:szCs w:val="36"/>
+          <w:lang w:bidi="ar-EG"/>
+        </w:rPr>
+      </w:pPr>
+      <w:r>
+        <w:rPr>
+          <w:rFonts w:ascii="Calibri" w:eastAsia="Calibri" w:hAnsi="Calibri" w:cs="Diwani Letter"/>
+          <w:b/>
+          <w:bCs/>
+          <w:sz w:val="36"/>
+          <w:szCs w:val="36"/>
+          <w:lang w:bidi="ar-EG"/>
+        </w:rPr>
+        <w:t>Abdulrahman Mohamed Zaki Eboo</w:t>
+      </w:r>
+    </w:p>
+    <w:p>
+      <w:pPr>
+        <w:pStyle w:val="ListParagraph"/>
+        <w:numPr>
+          <w:ilvl w:val="0"/>
+          <w:numId w:val="2"/>
+        </w:numPr>
+        <w:spacing w:after="160" w:line="254" w:lineRule="auto"/>
+        <w:rPr>
+          <w:rFonts w:ascii="Calibri" w:eastAsia="Calibri" w:hAnsi="Calibri" w:cs="Diwani Letter"/>
+          <w:b/>
+          <w:bCs/>
+          <w:sz w:val="36"/>
+          <w:szCs w:val="36"/>
+          <w:lang w:bidi="ar-EG"/>
+        </w:rPr>
+      </w:pPr>
+      <w:r>
+        <w:rPr>
+          <w:rFonts w:ascii="Calibri" w:eastAsia="Calibri" w:hAnsi="Calibri" w:cs="Diwani Letter"/>
+          <w:b/>
+          <w:bCs/>
+          <w:sz w:val="36"/>
+          <w:szCs w:val="36"/>
+          <w:lang w:bidi="ar-EG"/>
+        </w:rPr>
+        <w:t>–</w:t>
+      </w:r>
+    </w:p>
+    <w:p>
+      <w:pPr>
+        <w:pStyle w:val="ListParagraph"/>
+        <w:numPr>
+          <w:ilvl w:val="0"/>
+          <w:numId w:val="2"/>
+        </w:numPr>
+        <w:spacing w:after="160" w:line="254" w:lineRule="auto"/>
+        <w:rPr>
+          <w:rFonts w:ascii="Calibri" w:eastAsia="Calibri" w:hAnsi="Calibri" w:cs="Diwani Letter"/>
+          <w:b/>
+          <w:bCs/>
+          <w:sz w:val="36"/>
+          <w:szCs w:val="36"/>
+          <w:lang w:bidi="ar-EG"/>
+        </w:rPr>
+      </w:pPr>
+      <w:r>
+        <w:rPr>
+          <w:rFonts w:ascii="Calibri" w:eastAsia="Calibri" w:hAnsi="Calibri" w:cs="Diwani Letter"/>
+          <w:b/>
+          <w:bCs/>
+          <w:sz w:val="36"/>
+          <w:szCs w:val="36"/>
+          <w:lang w:bidi="ar-EG"/>
+        </w:rPr>
+        <w:t>–</w:t>
+      </w:r>
+    </w:p>
+    <w:p>
+      <w:pPr>
+        <w:pStyle w:val="ListParagraph"/>
+        <w:numPr>
+          <w:ilvl w:val="0"/>
+          <w:numId w:val="2"/>
+        </w:numPr>
+        <w:spacing w:after="160" w:line="254" w:lineRule="auto"/>
+        <w:rPr>
+          <w:rFonts w:ascii="Calibri" w:eastAsia="Calibri" w:hAnsi="Calibri" w:cs="Diwani Letter"/>
+          <w:b/>
+          <w:bCs/>
+          <w:sz w:val="36"/>
+          <w:szCs w:val="36"/>
+          <w:lang w:bidi="ar-EG"/>
+        </w:rPr>
+      </w:pPr>
+      <w:r>
+        <w:rPr>
+          <w:rFonts w:ascii="Calibri" w:eastAsia="Calibri" w:hAnsi="Calibri" w:cs="Diwani Letter"/>
+          <w:b/>
+          <w:bCs/>
+          <w:sz w:val="36"/>
+          <w:szCs w:val="36"/>
+          <w:lang w:bidi="ar-EG"/>
+        </w:rPr>
+        <w:t>–</w:t>
+      </w:r>
+    </w:p>
+    <w:p>
+      <w:pPr>
+        <w:pStyle w:val="ListParagraph"/>
+        <w:numPr>
+          <w:ilvl w:val="0"/>
+          <w:numId w:val="2"/>
+        </w:numPr>
+        <w:spacing w:after="160" w:line="254" w:lineRule="auto"/>
+        <w:rPr>
+          <w:rFonts w:ascii="Calibri" w:eastAsia="Calibri" w:hAnsi="Calibri" w:cs="Diwani Letter"/>
+          <w:b/>
+          <w:bCs/>
+          <w:sz w:val="36"/>
+          <w:szCs w:val="36"/>
+          <w:lang w:bidi="ar-EG"/>
+        </w:rPr>
+      </w:pPr>
+      <w:r>
+        <w:rPr>
+          <w:rFonts w:ascii="Calibri" w:eastAsia="Calibri" w:hAnsi="Calibri" w:cs="Diwani Letter"/>
+          <w:b/>
+          <w:bCs/>
+          <w:sz w:val="36"/>
+          <w:szCs w:val="36"/>
+          <w:lang w:bidi="ar-EG"/>
+        </w:rPr>
+        <w:t>–</w:t>
+      </w:r>
+    </w:p>
+    <w:p>
+      <w:pPr>
+        <w:pStyle w:val="ListParagraph"/>
+        <w:numPr>
+          <w:ilvl w:val="0"/>
+          <w:numId w:val="2"/>
+        </w:numPr>
+        <w:spacing w:after="160" w:line="254" w:lineRule="auto"/>
+        <w:rPr>
+          <w:rFonts w:ascii="Calibri" w:eastAsia="Calibri" w:hAnsi="Calibri" w:cs="Diwani Letter"/>
+          <w:b/>
+          <w:bCs/>
+          <w:sz w:val="36"/>
+          <w:szCs w:val="36"/>
+          <w:lang w:bidi="ar-EG"/>
+        </w:rPr>
+      </w:pPr>
+      <w:r>
+        <w:rPr>
+          <w:rFonts w:ascii="Calibri" w:eastAsia="Calibri" w:hAnsi="Calibri" w:cs="Diwani Letter"/>
+          <w:b/>
+          <w:bCs/>
+          <w:sz w:val="36"/>
+          <w:szCs w:val="36"/>
+          <w:lang w:bidi="ar-EG"/>
+        </w:rPr>
+        <w:t>–</w:t>
+      </w:r>
+    </w:p>
+    <w:p>
+      <w:pPr>
+        <w:pStyle w:val="ListParagraph"/>
+        <w:numPr>
+          <w:ilvl w:val="0"/>
+          <w:numId w:val="2"/>
+        </w:numPr>
+        <w:spacing w:after="160" w:line="254" w:lineRule="auto"/>
+        <w:rPr>
+          <w:rFonts w:ascii="Calibri" w:eastAsia="Calibri" w:hAnsi="Calibri" w:cs="Diwani Letter"/>
+          <w:b/>
+          <w:bCs/>
+          <w:sz w:val="36"/>
+          <w:szCs w:val="36"/>
+          <w:lang w:bidi="ar-EG"/>
+        </w:rPr>
+      </w:pPr>
+      <w:r>
+        <w:rPr>
+          <w:rFonts w:ascii="Calibri" w:eastAsia="Calibri" w:hAnsi="Calibri" w:cs="Diwani Letter"/>
+          <w:b/>
+          <w:bCs/>
+          <w:sz w:val="36"/>
+          <w:szCs w:val="36"/>
+          <w:lang w:bidi="ar-EG"/>
+        </w:rPr>
+        <w:t>–</w:t>
+      </w:r>
+    </w:p>
+    <w:p>
+      <w:pPr>
+        <w:jc w:val="center"/>
+      </w:pPr>
+    </w:p>
+    <w:p>
+      <w:pPr>
+        <w:jc w:val="center"/>
+      </w:pPr>
+    </w:p>
+    <w:p>
+      <w:pPr>
+        <w:jc w:val="center"/>
+      </w:pPr>
+    </w:p>
+    <w:p>
+      <w:pPr>
+        <w:jc w:val="center"/>
+      </w:pPr>
+    </w:p>
+    <w:p>
+      <w:pPr>
+        <w:jc w:val="center"/>
+      </w:pPr>
+    </w:p>
+    <w:p>
+      <w:pPr>
+        <w:jc w:val="center"/>
+        <w:rPr>
+          <w:sz w:val="36"/>
+          <w:szCs w:val="36"/>
+        </w:rPr>
+      </w:pPr>
+      <w:r>
+        <w:rPr>
+          <w:sz w:val="36"/>
+          <w:szCs w:val="36"/>
+        </w:rPr>
+        <w:t>Under supervisor</w:t>
+      </w:r>
     </w:p>
     <w:p>
       <w:pPr>
         <w:bidi/>
         <w:spacing w:after="160" w:line="254" w:lineRule="auto"/>
-        <w:jc w:val="right"/>
-        <w:rPr>
-          <w:rFonts w:ascii="Calibri" w:eastAsia="Calibri" w:hAnsi="Calibri" w:cs="Diwani Letter"/>
-          <w:b/>
-          <w:bCs/>
-          <w:sz w:val="36"/>
-          <w:szCs w:val="36"/>
-          <w:lang w:bidi="ar-EG"/>
-        </w:rPr>
-      </w:pPr>
-    </w:p>
-    <w:p>
-      <w:pPr>
-        <w:spacing w:after="160" w:line="254" w:lineRule="auto"/>
-        <w:rPr>
-          <w:rFonts w:ascii="Calibri" w:eastAsia="Calibri" w:hAnsi="Calibri" w:cs="Diwani Letter"/>
-          <w:b/>
-          <w:bCs/>
-          <w:sz w:val="36"/>
-          <w:szCs w:val="36"/>
-          <w:lang w:bidi="ar-EG"/>
-        </w:rPr>
-      </w:pPr>
-      <w:r>
-        <w:rPr>
-          <w:rFonts w:ascii="Calibri" w:eastAsia="Calibri" w:hAnsi="Calibri" w:cs="Diwani Letter"/>
-          <w:b/>
-          <w:bCs/>
-          <w:sz w:val="36"/>
-          <w:szCs w:val="36"/>
-          <w:lang w:bidi="ar-EG"/>
-        </w:rPr>
-        <w:t>Under supervisor</w:t>
+        <w:jc w:val="center"/>
+        <w:rPr>
+          <w:rFonts w:ascii="Calibri" w:eastAsia="Calibri" w:hAnsi="Calibri" w:cs="Diwani Letter"/>
+          <w:b/>
+          <w:bCs/>
+          <w:sz w:val="36"/>
+          <w:szCs w:val="36"/>
+          <w:lang w:bidi="ar-EG"/>
+        </w:rPr>
+      </w:pPr>
+      <w:proofErr w:type="spellStart"/>
+      <w:r>
+        <w:rPr>
+          <w:sz w:val="36"/>
+          <w:szCs w:val="36"/>
+        </w:rPr>
+        <w:t>Prof.Dr</w:t>
+      </w:r>
+      <w:proofErr w:type="spellEnd"/>
+      <w:r>
+        <w:rPr>
+          <w:sz w:val="36"/>
+          <w:szCs w:val="36"/>
+        </w:rPr>
+        <w:t>.</w:t>
+      </w:r>
+      <w:r>
+        <w:rPr>
+          <w:rFonts w:ascii="Calibri" w:eastAsia="Calibri" w:hAnsi="Calibri" w:cs="Diwani Letter"/>
+          <w:b/>
+          <w:bCs/>
+          <w:sz w:val="36"/>
+          <w:szCs w:val="36"/>
+          <w:lang w:bidi="ar-EG"/>
+        </w:rPr>
+        <w:t xml:space="preserve"> </w:t>
+      </w:r>
+      <w:r>
+        <w:rPr>
+          <w:rFonts w:ascii="Calibri" w:eastAsia="Calibri" w:hAnsi="Calibri" w:cs="Diwani Letter"/>
+          <w:b/>
+          <w:bCs/>
+          <w:sz w:val="36"/>
+          <w:szCs w:val="36"/>
+          <w:lang w:bidi="ar-EG"/>
+        </w:rPr>
+        <w:t>Hana Abdul Hadi Abdul Basir</w:t>
       </w:r>
     </w:p>
     <w:p>
       <w:pPr>
         <w:bidi/>
         <w:spacing w:after="160" w:line="254" w:lineRule="auto"/>
-        <w:rPr>
-          <w:rFonts w:ascii="Calibri" w:eastAsia="Calibri" w:hAnsi="Calibri" w:cs="Diwani Letter"/>
-          <w:b/>
-          <w:bCs/>
-          <w:sz w:val="36"/>
-          <w:szCs w:val="36"/>
-          <w:lang w:bidi="ar-EG"/>
-        </w:rPr>
-      </w:pPr>
-    </w:p>
-    <w:p>
-      <w:pPr>
-        <w:bidi/>
-        <w:spacing w:after="160" w:line="254" w:lineRule="auto"/>
-        <w:rPr>
-          <w:rFonts w:ascii="Calibri" w:eastAsia="Calibri" w:hAnsi="Calibri" w:cs="Diwani Letter"/>
-          <w:b/>
-          <w:bCs/>
-          <w:sz w:val="36"/>
-          <w:szCs w:val="36"/>
-          <w:lang w:bidi="ar-EG"/>
-        </w:rPr>
-      </w:pPr>
-      <w:r>
-        <w:rPr>
-          <w:rFonts w:ascii="Calibri" w:eastAsia="Calibri" w:hAnsi="Calibri" w:cs="Diwani Letter"/>
-          <w:b/>
-          <w:bCs/>
-          <w:sz w:val="36"/>
-          <w:szCs w:val="36"/>
-          <w:lang w:bidi="ar-EG"/>
-        </w:rPr>
-        <w:t>Prof. Dr</w:t>
-      </w:r>
-      <w:r>
-        <w:rPr>
-          <w:rFonts w:ascii="Calibri" w:eastAsia="Calibri" w:hAnsi="Calibri" w:cs="Diwani Letter"/>
-          <w:b/>
-          <w:bCs/>
-          <w:sz w:val="36"/>
-          <w:szCs w:val="36"/>
-          <w:rtl/>
-          <w:lang w:bidi="ar-EG"/>
-        </w:rPr>
-        <w:t>.</w:t>
-      </w:r>
-    </w:p>
-    <w:p>
-      <w:pPr>
-        <w:bidi/>
-        <w:spacing w:after="160" w:line="254" w:lineRule="auto"/>
-        <w:rPr>
-          <w:rFonts w:ascii="Calibri" w:eastAsia="Calibri" w:hAnsi="Calibri" w:cs="Diwani Letter"/>
-          <w:b/>
-          <w:bCs/>
-          <w:sz w:val="36"/>
-          <w:szCs w:val="36"/>
-          <w:lang w:bidi="ar-EG"/>
-        </w:rPr>
-      </w:pPr>
-    </w:p>
-    <w:p>
-      <w:pPr>
-        <w:bidi/>
-        <w:spacing w:after="160" w:line="254" w:lineRule="auto"/>
-        <w:rPr>
-          <w:rFonts w:ascii="Calibri" w:eastAsia="Calibri" w:hAnsi="Calibri" w:cs="Diwani Letter"/>
-          <w:b/>
-          <w:bCs/>
-          <w:sz w:val="36"/>
-          <w:szCs w:val="36"/>
-          <w:lang w:bidi="ar-EG"/>
-        </w:rPr>
-      </w:pPr>
-      <w:r>
-        <w:rPr>
-          <w:rFonts w:ascii="Calibri" w:eastAsia="Calibri" w:hAnsi="Calibri" w:cs="Diwani Letter"/>
-          <w:b/>
-          <w:bCs/>
-          <w:sz w:val="36"/>
-          <w:szCs w:val="36"/>
-          <w:lang w:bidi="ar-EG"/>
-        </w:rPr>
-        <w:t>Hana Abdul Hadi Abdul Basir</w:t>
-      </w:r>
-    </w:p>
-    <w:p>
-      <w:pPr>
-        <w:bidi/>
-        <w:spacing w:after="160" w:line="254" w:lineRule="auto"/>
-        <w:rPr>
-          <w:rFonts w:ascii="Calibri" w:eastAsia="Calibri" w:hAnsi="Calibri" w:cs="Diwani Letter"/>
-          <w:b/>
-          <w:bCs/>
-          <w:sz w:val="36"/>
-          <w:szCs w:val="36"/>
-          <w:lang w:bidi="ar-EG"/>
-        </w:rPr>
-      </w:pPr>
-    </w:p>
-    <w:p>
-      <w:pPr>
-        <w:bidi/>
-        <w:spacing w:after="160" w:line="254" w:lineRule="auto"/>
-        <w:rPr>
-          <w:rFonts w:ascii="Calibri" w:eastAsia="Calibri" w:hAnsi="Calibri" w:cs="Diwani Letter"/>
-          <w:b/>
-          <w:bCs/>
-          <w:sz w:val="36"/>
-          <w:szCs w:val="36"/>
-          <w:lang w:bidi="ar-EG"/>
-        </w:rPr>
-      </w:pPr>
-      <w:r>
-        <w:rPr>
-          <w:rFonts w:ascii="Calibri" w:eastAsia="Calibri" w:hAnsi="Calibri" w:cs="Diwani Letter"/>
-          <w:b/>
-          <w:bCs/>
-          <w:sz w:val="36"/>
-          <w:szCs w:val="36"/>
-          <w:rtl/>
-          <w:lang w:bidi="ar-EG"/>
-        </w:rPr>
-        <w:t>9</w:t>
-      </w:r>
-      <w:proofErr w:type="spellStart"/>
-      <w:r>
-        <w:rPr>
-          <w:rFonts w:ascii="Calibri" w:eastAsia="Calibri" w:hAnsi="Calibri" w:cs="Diwani Letter"/>
-          <w:b/>
-          <w:bCs/>
-          <w:sz w:val="36"/>
-          <w:szCs w:val="36"/>
-          <w:lang w:bidi="ar-EG"/>
-        </w:rPr>
-        <w:t>th</w:t>
-      </w:r>
-      <w:proofErr w:type="spellEnd"/>
-      <w:r>
-        <w:rPr>
-          <w:rFonts w:ascii="Calibri" w:eastAsia="Calibri" w:hAnsi="Calibri" w:cs="Diwani Letter"/>
-          <w:b/>
-          <w:bCs/>
-          <w:sz w:val="36"/>
-          <w:szCs w:val="36"/>
-          <w:lang w:bidi="ar-EG"/>
-        </w:rPr>
-        <w:t> July 2023</w:t>
-      </w:r>
-    </w:p>
-    <w:p/>
+        <w:jc w:val="center"/>
+        <w:rPr>
+          <w:rFonts w:ascii="Calibri" w:eastAsia="Calibri" w:hAnsi="Calibri" w:cs="Diwani Letter"/>
+          <w:sz w:val="36"/>
+          <w:szCs w:val="36"/>
+          <w:lang w:bidi="ar-EG"/>
+        </w:rPr>
+      </w:pPr>
+      <w:r>
+        <w:rPr>
+          <w:rFonts w:ascii="Calibri" w:eastAsia="Calibri" w:hAnsi="Calibri" w:cs="Diwani Letter"/>
+          <w:sz w:val="36"/>
+          <w:szCs w:val="36"/>
+          <w:lang w:bidi="ar-EG"/>
+        </w:rPr>
+        <w:t>9 July 2023</w:t>
+      </w:r>
+    </w:p>
+    <w:p>
+      <w:pPr>
+        <w:jc w:val="center"/>
+        <w:rPr>
+          <w:sz w:val="36"/>
+          <w:szCs w:val="36"/>
+        </w:rPr>
+      </w:pPr>
+    </w:p>
+    <w:p>
+      <w:pPr>
+        <w:jc w:val="center"/>
+        <w:rPr>
+          <w:sz w:val="36"/>
+          <w:szCs w:val="36"/>
+        </w:rPr>
+      </w:pPr>
+    </w:p>
     <w:sectPr>
       <w:pgSz w:w="11909" w:h="16834" w:code="9"/>
       <w:pgMar w:top="1135" w:right="1800" w:bottom="1440" w:left="1800" w:header="720" w:footer="720" w:gutter="0"/>
@@ -630,6 +752,215 @@
     </w:sectPr>
   </w:body>
 </w:document>
+</file>
+
+<file path=word/numbering.xml><?xml version="1.0" encoding="utf-8"?>
+<w:numbering xmlns:wpc="http://schemas.microsoft.com/office/word/2010/wordprocessingCanvas" xmlns:cx="http://schemas.microsoft.com/office/drawing/2014/chartex" xmlns:cx1="http://schemas.microsoft.com/office/drawing/2015/9/8/chartex" xmlns:cx2="http://schemas.microsoft.com/office/drawing/2015/10/21/chartex" xmlns:cx3="http://schemas.microsoft.com/office/drawing/2016/5/9/chartex" xmlns:cx4="http://schemas.microsoft.com/office/drawing/2016/5/10/chartex" xmlns:cx5="http://schemas.microsoft.com/office/drawing/2016/5/11/chartex" xmlns:cx6="http://schemas.microsoft.com/office/drawing/2016/5/12/chartex" xmlns:cx7="http://schemas.microsoft.com/office/drawing/2016/5/13/chartex" xmlns:cx8="http://schemas.microsoft.com/office/drawing/2016/5/14/chartex" xmlns:mc="http://schemas.openxmlformats.org/markup-compatibility/2006" xmlns:aink="http://schemas.microsoft.com/office/drawing/2016/ink" xmlns:am3d="http://schemas.microsoft.com/office/drawing/2017/model3d" xmlns:o="urn:schemas-microsoft-com:office:office" xmlns:oel="http://schemas.microsoft.com/office/2019/extlst" xmlns:r="http://schemas.openxmlformats.org/officeDocument/2006/relationships" xmlns:m="http://schemas.openxmlformats.org/officeDocument/2006/math" xmlns:v="urn:schemas-microsoft-com:vml" xmlns:wp14="http://schemas.microsoft.com/office/word/2010/wordprocessingDrawing" xmlns:wp="http://schemas.openxmlformats.org/drawingml/2006/wordprocessingDrawing" xmlns:w10="urn:schemas-microsoft-com:office:word" xmlns:w="http://schemas.openxmlformats.org/wordprocessingml/2006/main" xmlns:w14="http://schemas.microsoft.com/office/word/2010/wordml" xmlns:w15="http://schemas.microsoft.com/office/word/2012/wordml" xmlns:w16cex="http://schemas.microsoft.com/office/word/2018/wordml/cex" xmlns:w16cid="http://schemas.microsoft.com/office/word/2016/wordml/cid" xmlns:w16="http://schemas.microsoft.com/office/word/2018/wordml" xmlns:w16sdtdh="http://schemas.microsoft.com/office/word/2020/wordml/sdtdatahash" xmlns:w16se="http://schemas.microsoft.com/office/word/2015/wordml/symex" xmlns:wpg="http://schemas.microsoft.com/office/word/2010/wordprocessingGroup" xmlns:wpi="http://schemas.microsoft.com/office/word/2010/wordprocessingInk" xmlns:wne="http://schemas.microsoft.com/office/word/2006/wordml" xmlns:wps="http://schemas.microsoft.com/office/word/2010/wordprocessingShape" mc:Ignorable="w14 w15 w16se w16cid w16 w16cex w16sdtdh wp14">
+  <w:abstractNum w:abstractNumId="0" w15:restartNumberingAfterBreak="0">
+    <w:nsid w:val="1AF55DFD"/>
+    <w:multiLevelType w:val="hybridMultilevel"/>
+    <w:tmpl w:val="DC00A1B4"/>
+    <w:lvl w:ilvl="0" w:tplc="04090011">
+      <w:start w:val="1"/>
+      <w:numFmt w:val="decimal"/>
+      <w:lvlText w:val="%1)"/>
+      <w:lvlJc w:val="left"/>
+      <w:pPr>
+        <w:ind w:left="720" w:hanging="360"/>
+      </w:pPr>
+    </w:lvl>
+    <w:lvl w:ilvl="1" w:tplc="04090019" w:tentative="1">
+      <w:start w:val="1"/>
+      <w:numFmt w:val="lowerLetter"/>
+      <w:lvlText w:val="%2."/>
+      <w:lvlJc w:val="left"/>
+      <w:pPr>
+        <w:ind w:left="1440" w:hanging="360"/>
+      </w:pPr>
+    </w:lvl>
+    <w:lvl w:ilvl="2" w:tplc="0409001B" w:tentative="1">
+      <w:start w:val="1"/>
+      <w:numFmt w:val="lowerRoman"/>
+      <w:lvlText w:val="%3."/>
+      <w:lvlJc w:val="right"/>
+      <w:pPr>
+        <w:ind w:left="2160" w:hanging="180"/>
+      </w:pPr>
+    </w:lvl>
+    <w:lvl w:ilvl="3" w:tplc="0409000F" w:tentative="1">
+      <w:start w:val="1"/>
+      <w:numFmt w:val="decimal"/>
+      <w:lvlText w:val="%4."/>
+      <w:lvlJc w:val="left"/>
+      <w:pPr>
+        <w:ind w:left="2880" w:hanging="360"/>
+      </w:pPr>
+    </w:lvl>
+    <w:lvl w:ilvl="4" w:tplc="04090019" w:tentative="1">
+      <w:start w:val="1"/>
+      <w:numFmt w:val="lowerLetter"/>
+      <w:lvlText w:val="%5."/>
+      <w:lvlJc w:val="left"/>
+      <w:pPr>
+        <w:ind w:left="3600" w:hanging="360"/>
+      </w:pPr>
+    </w:lvl>
+    <w:lvl w:ilvl="5" w:tplc="0409001B" w:tentative="1">
+      <w:start w:val="1"/>
+      <w:numFmt w:val="lowerRoman"/>
+      <w:lvlText w:val="%6."/>
+      <w:lvlJc w:val="right"/>
+      <w:pPr>
+        <w:ind w:left="4320" w:hanging="180"/>
+      </w:pPr>
+    </w:lvl>
+    <w:lvl w:ilvl="6" w:tplc="0409000F" w:tentative="1">
+      <w:start w:val="1"/>
+      <w:numFmt w:val="decimal"/>
+      <w:lvlText w:val="%7."/>
+      <w:lvlJc w:val="left"/>
+      <w:pPr>
+        <w:ind w:left="5040" w:hanging="360"/>
+      </w:pPr>
+    </w:lvl>
+    <w:lvl w:ilvl="7" w:tplc="04090019" w:tentative="1">
+      <w:start w:val="1"/>
+      <w:numFmt w:val="lowerLetter"/>
+      <w:lvlText w:val="%8."/>
+      <w:lvlJc w:val="left"/>
+      <w:pPr>
+        <w:ind w:left="5760" w:hanging="360"/>
+      </w:pPr>
+    </w:lvl>
+    <w:lvl w:ilvl="8" w:tplc="0409001B" w:tentative="1">
+      <w:start w:val="1"/>
+      <w:numFmt w:val="lowerRoman"/>
+      <w:lvlText w:val="%9."/>
+      <w:lvlJc w:val="right"/>
+      <w:pPr>
+        <w:ind w:left="6480" w:hanging="180"/>
+      </w:pPr>
+    </w:lvl>
+  </w:abstractNum>
+  <w:abstractNum w:abstractNumId="1" w15:restartNumberingAfterBreak="0">
+    <w:nsid w:val="4F356485"/>
+    <w:multiLevelType w:val="hybridMultilevel"/>
+    <w:tmpl w:val="048491D4"/>
+    <w:lvl w:ilvl="0" w:tplc="F68AC728">
+      <w:numFmt w:val="bullet"/>
+      <w:lvlText w:val=""/>
+      <w:lvlJc w:val="left"/>
+      <w:pPr>
+        <w:ind w:left="720" w:hanging="360"/>
+      </w:pPr>
+      <w:rPr>
+        <w:rFonts w:ascii="Wingdings" w:eastAsia="Calibri" w:hAnsi="Wingdings" w:cs="Diwani Letter" w:hint="default"/>
+      </w:rPr>
+    </w:lvl>
+    <w:lvl w:ilvl="1" w:tplc="04090003" w:tentative="1">
+      <w:start w:val="1"/>
+      <w:numFmt w:val="bullet"/>
+      <w:lvlText w:val="o"/>
+      <w:lvlJc w:val="left"/>
+      <w:pPr>
+        <w:ind w:left="1440" w:hanging="360"/>
+      </w:pPr>
+      <w:rPr>
+        <w:rFonts w:ascii="Courier New" w:hAnsi="Courier New" w:cs="Courier New" w:hint="default"/>
+      </w:rPr>
+    </w:lvl>
+    <w:lvl w:ilvl="2" w:tplc="04090005" w:tentative="1">
+      <w:start w:val="1"/>
+      <w:numFmt w:val="bullet"/>
+      <w:lvlText w:val=""/>
+      <w:lvlJc w:val="left"/>
+      <w:pPr>
+        <w:ind w:left="2160" w:hanging="360"/>
+      </w:pPr>
+      <w:rPr>
+        <w:rFonts w:ascii="Wingdings" w:hAnsi="Wingdings" w:hint="default"/>
+      </w:rPr>
+    </w:lvl>
+    <w:lvl w:ilvl="3" w:tplc="04090001" w:tentative="1">
+      <w:start w:val="1"/>
+      <w:numFmt w:val="bullet"/>
+      <w:lvlText w:val=""/>
+      <w:lvlJc w:val="left"/>
+      <w:pPr>
+        <w:ind w:left="2880" w:hanging="360"/>
+      </w:pPr>
+      <w:rPr>
+        <w:rFonts w:ascii="Symbol" w:hAnsi="Symbol" w:hint="default"/>
+      </w:rPr>
+    </w:lvl>
+    <w:lvl w:ilvl="4" w:tplc="04090003" w:tentative="1">
+      <w:start w:val="1"/>
+      <w:numFmt w:val="bullet"/>
+      <w:lvlText w:val="o"/>
+      <w:lvlJc w:val="left"/>
+      <w:pPr>
+        <w:ind w:left="3600" w:hanging="360"/>
+      </w:pPr>
+      <w:rPr>
+        <w:rFonts w:ascii="Courier New" w:hAnsi="Courier New" w:cs="Courier New" w:hint="default"/>
+      </w:rPr>
+    </w:lvl>
+    <w:lvl w:ilvl="5" w:tplc="04090005" w:tentative="1">
+      <w:start w:val="1"/>
+      <w:numFmt w:val="bullet"/>
+      <w:lvlText w:val=""/>
+      <w:lvlJc w:val="left"/>
+      <w:pPr>
+        <w:ind w:left="4320" w:hanging="360"/>
+      </w:pPr>
+      <w:rPr>
+        <w:rFonts w:ascii="Wingdings" w:hAnsi="Wingdings" w:hint="default"/>
+      </w:rPr>
+    </w:lvl>
+    <w:lvl w:ilvl="6" w:tplc="04090001" w:tentative="1">
+      <w:start w:val="1"/>
+      <w:numFmt w:val="bullet"/>
+      <w:lvlText w:val=""/>
+      <w:lvlJc w:val="left"/>
+      <w:pPr>
+        <w:ind w:left="5040" w:hanging="360"/>
+      </w:pPr>
+      <w:rPr>
+        <w:rFonts w:ascii="Symbol" w:hAnsi="Symbol" w:hint="default"/>
+      </w:rPr>
+    </w:lvl>
+    <w:lvl w:ilvl="7" w:tplc="04090003" w:tentative="1">
+      <w:start w:val="1"/>
+      <w:numFmt w:val="bullet"/>
+      <w:lvlText w:val="o"/>
+      <w:lvlJc w:val="left"/>
+      <w:pPr>
+        <w:ind w:left="5760" w:hanging="360"/>
+      </w:pPr>
+      <w:rPr>
+        <w:rFonts w:ascii="Courier New" w:hAnsi="Courier New" w:cs="Courier New" w:hint="default"/>
+      </w:rPr>
+    </w:lvl>
+    <w:lvl w:ilvl="8" w:tplc="04090005" w:tentative="1">
+      <w:start w:val="1"/>
+      <w:numFmt w:val="bullet"/>
+      <w:lvlText w:val=""/>
+      <w:lvlJc w:val="left"/>
+      <w:pPr>
+        <w:ind w:left="6480" w:hanging="360"/>
+      </w:pPr>
+      <w:rPr>
+        <w:rFonts w:ascii="Wingdings" w:hAnsi="Wingdings" w:hint="default"/>
+      </w:rPr>
+    </w:lvl>
+  </w:abstractNum>
+  <w:num w:numId="1" w16cid:durableId="412243966">
+    <w:abstractNumId w:val="1"/>
+  </w:num>
+  <w:num w:numId="2" w16cid:durableId="493180363">
+    <w:abstractNumId w:val="0"/>
+  </w:num>
+</w:numbering>
 </file>
 
 <file path=word/styles.xml><?xml version="1.0" encoding="utf-8"?>
@@ -1126,6 +1457,17 @@
       </w:tblBorders>
     </w:tblPr>
   </w:style>
+  <w:style w:type="paragraph" w:styleId="ListParagraph">
+    <w:name w:val="List Paragraph"/>
+    <w:basedOn w:val="Normal"/>
+    <w:uiPriority w:val="34"/>
+    <w:qFormat/>
+    <w:rsid w:val="00BA4F02"/>
+    <w:pPr>
+      <w:ind w:left="720"/>
+      <w:contextualSpacing/>
+    </w:pPr>
+  </w:style>
 </w:styles>
 </file>
 

</xml_diff>